<commit_message>
nav bar updated and text
my page has been through a makeover!
</commit_message>
<xml_diff>
--- a/logo and slogan.docx
+++ b/logo and slogan.docx
@@ -8,13 +8,13 @@
           <w:noProof/>
         </w:rPr>
         <w:drawing>
-          <wp:anchor distT="0" distB="0" distL="114300" distR="114300" simplePos="0" relativeHeight="251659264" behindDoc="1" locked="0" layoutInCell="1" allowOverlap="1" wp14:anchorId="2C8D6F11" wp14:editId="48EA97BF">
+          <wp:anchor distT="0" distB="0" distL="114300" distR="114300" simplePos="0" relativeHeight="251659264" behindDoc="1" locked="0" layoutInCell="1" allowOverlap="1" wp14:anchorId="138D4E83" wp14:editId="2F09AF30">
             <wp:simplePos x="0" y="0"/>
             <wp:positionH relativeFrom="column">
-              <wp:posOffset>0</wp:posOffset>
+              <wp:posOffset>-797442</wp:posOffset>
             </wp:positionH>
             <wp:positionV relativeFrom="paragraph">
-              <wp:posOffset>287020</wp:posOffset>
+              <wp:posOffset>372081</wp:posOffset>
             </wp:positionV>
             <wp:extent cx="2359025" cy="1482090"/>
             <wp:effectExtent l="76200" t="114300" r="79375" b="118110"/>
@@ -74,17 +74,33 @@
         <w:rPr>
           <w:noProof/>
         </w:rPr>
-        <w:t xml:space="preserve">                                                     </w:t>
-      </w:r>
-      <w:r>
-        <w:rPr>
-          <w:noProof/>
-        </w:rPr>
         <w:drawing>
-          <wp:inline distT="0" distB="0" distL="0" distR="0">
-            <wp:extent cx="2420821" cy="1541721"/>
-            <wp:effectExtent l="95250" t="133350" r="93980" b="135255"/>
-            <wp:docPr id="1" name="Picture 1"/>
+          <wp:anchor distT="0" distB="0" distL="114300" distR="114300" simplePos="0" relativeHeight="251664384" behindDoc="0" locked="0" layoutInCell="1" allowOverlap="1" wp14:anchorId="48FA22C4" wp14:editId="3F14936B">
+            <wp:simplePos x="0" y="0"/>
+            <wp:positionH relativeFrom="column">
+              <wp:posOffset>495935</wp:posOffset>
+            </wp:positionH>
+            <wp:positionV relativeFrom="paragraph">
+              <wp:posOffset>3085465</wp:posOffset>
+            </wp:positionV>
+            <wp:extent cx="1330960" cy="298450"/>
+            <wp:effectExtent l="19050" t="133350" r="21590" b="120650"/>
+            <wp:wrapThrough wrapText="bothSides">
+              <wp:wrapPolygon edited="0">
+                <wp:start x="-945" y="-564"/>
+                <wp:lineTo x="-398" y="13006"/>
+                <wp:lineTo x="593" y="22017"/>
+                <wp:lineTo x="19452" y="22309"/>
+                <wp:lineTo x="19756" y="22065"/>
+                <wp:lineTo x="21886" y="20357"/>
+                <wp:lineTo x="21589" y="5187"/>
+                <wp:lineTo x="20932" y="-11097"/>
+                <wp:lineTo x="15541" y="-12378"/>
+                <wp:lineTo x="1793" y="-2759"/>
+                <wp:lineTo x="-945" y="-564"/>
+              </wp:wrapPolygon>
+            </wp:wrapThrough>
+            <wp:docPr id="7" name="Picture 7"/>
             <wp:cNvGraphicFramePr>
               <a:graphicFrameLocks xmlns:a="http://schemas.openxmlformats.org/drawingml/2006/main" noChangeAspect="1"/>
             </wp:cNvGraphicFramePr>
@@ -92,13 +108,13 @@
               <a:graphicData uri="http://schemas.openxmlformats.org/drawingml/2006/picture">
                 <pic:pic xmlns:pic="http://schemas.openxmlformats.org/drawingml/2006/picture">
                   <pic:nvPicPr>
-                    <pic:cNvPr id="0" name="Picture 1"/>
+                    <pic:cNvPr id="0" name="Picture 5"/>
                     <pic:cNvPicPr>
                       <a:picLocks noChangeAspect="1" noChangeArrowheads="1"/>
                     </pic:cNvPicPr>
                   </pic:nvPicPr>
                   <pic:blipFill>
-                    <a:blip r:embed="rId7" cstate="print">
+                    <a:blip r:embed="rId7">
                       <a:extLst>
                         <a:ext uri="{28A0092B-C50C-407E-A947-70E740481C1C}">
                           <a14:useLocalDpi xmlns:a14="http://schemas.microsoft.com/office/drawing/2010/main" val="0"/>
@@ -111,9 +127,366 @@
                     </a:stretch>
                   </pic:blipFill>
                   <pic:spPr bwMode="auto">
-                    <a:xfrm rot="21216141">
+                    <a:xfrm rot="611400">
                       <a:off x="0" y="0"/>
-                      <a:ext cx="2524649" cy="1607845"/>
+                      <a:ext cx="1330960" cy="298450"/>
+                    </a:xfrm>
+                    <a:prstGeom prst="rect">
+                      <a:avLst/>
+                    </a:prstGeom>
+                    <a:noFill/>
+                    <a:ln>
+                      <a:noFill/>
+                    </a:ln>
+                  </pic:spPr>
+                </pic:pic>
+              </a:graphicData>
+            </a:graphic>
+            <wp14:sizeRelH relativeFrom="margin">
+              <wp14:pctWidth>0</wp14:pctWidth>
+            </wp14:sizeRelH>
+            <wp14:sizeRelV relativeFrom="margin">
+              <wp14:pctHeight>0</wp14:pctHeight>
+            </wp14:sizeRelV>
+          </wp:anchor>
+        </w:drawing>
+      </w:r>
+      <w:r>
+        <w:rPr>
+          <w:noProof/>
+        </w:rPr>
+        <mc:AlternateContent>
+          <mc:Choice Requires="wps">
+            <w:drawing>
+              <wp:anchor distT="0" distB="0" distL="114300" distR="114300" simplePos="0" relativeHeight="251660288" behindDoc="0" locked="0" layoutInCell="1" allowOverlap="1" wp14:anchorId="13683E06" wp14:editId="212030F7">
+                <wp:simplePos x="0" y="0"/>
+                <wp:positionH relativeFrom="column">
+                  <wp:posOffset>2700020</wp:posOffset>
+                </wp:positionH>
+                <wp:positionV relativeFrom="paragraph">
+                  <wp:posOffset>1713865</wp:posOffset>
+                </wp:positionV>
+                <wp:extent cx="1998493" cy="444089"/>
+                <wp:effectExtent l="0" t="0" r="20955" b="13335"/>
+                <wp:wrapNone/>
+                <wp:docPr id="4" name="Text Box 4"/>
+                <wp:cNvGraphicFramePr/>
+                <a:graphic xmlns:a="http://schemas.openxmlformats.org/drawingml/2006/main">
+                  <a:graphicData uri="http://schemas.microsoft.com/office/word/2010/wordprocessingShape">
+                    <wps:wsp>
+                      <wps:cNvSpPr txBox="1"/>
+                      <wps:spPr>
+                        <a:xfrm>
+                          <a:off x="0" y="0"/>
+                          <a:ext cx="1998493" cy="444089"/>
+                        </a:xfrm>
+                        <a:prstGeom prst="rect">
+                          <a:avLst/>
+                        </a:prstGeom>
+                        <a:solidFill>
+                          <a:schemeClr val="lt1"/>
+                        </a:solidFill>
+                        <a:ln w="6350">
+                          <a:solidFill>
+                            <a:prstClr val="black"/>
+                          </a:solidFill>
+                        </a:ln>
+                        <a:effectLst/>
+                      </wps:spPr>
+                      <wps:style>
+                        <a:lnRef idx="0">
+                          <a:schemeClr val="accent1"/>
+                        </a:lnRef>
+                        <a:fillRef idx="0">
+                          <a:schemeClr val="accent1"/>
+                        </a:fillRef>
+                        <a:effectRef idx="0">
+                          <a:schemeClr val="accent1"/>
+                        </a:effectRef>
+                        <a:fontRef idx="minor">
+                          <a:schemeClr val="dk1"/>
+                        </a:fontRef>
+                      </wps:style>
+                      <wps:txbx>
+                        <w:txbxContent>
+                          <w:p>
+                            <w:pPr>
+                              <w:pStyle w:val="Header"/>
+                              <w:rPr>
+                                <w:rFonts w:ascii="Batang" w:eastAsia="Batang" w:hAnsi="Batang"/>
+                                <w:sz w:val="34"/>
+                                <w:szCs w:val="34"/>
+                              </w:rPr>
+                            </w:pPr>
+                            <w:r>
+                              <w:rPr>
+                                <w:rFonts w:ascii="Batang" w:eastAsia="Batang" w:hAnsi="Batang"/>
+                                <w:sz w:val="34"/>
+                                <w:szCs w:val="34"/>
+                                <w:shd w:val="clear" w:color="auto" w:fill="FFFFFF"/>
+                              </w:rPr>
+                              <w:t xml:space="preserve">AllesAngelina    </w:t>
+                            </w:r>
+                          </w:p>
+                          <w:p/>
+                        </w:txbxContent>
+                      </wps:txbx>
+                      <wps:bodyPr rot="0" spcFirstLastPara="0" vertOverflow="overflow" horzOverflow="overflow" vert="horz" wrap="square" lIns="91440" tIns="45720" rIns="91440" bIns="45720" numCol="1" spcCol="0" rtlCol="0" fromWordArt="0" anchor="t" anchorCtr="0" forceAA="0" compatLnSpc="1">
+                        <a:prstTxWarp prst="textNoShape">
+                          <a:avLst/>
+                        </a:prstTxWarp>
+                        <a:noAutofit/>
+                      </wps:bodyPr>
+                    </wps:wsp>
+                  </a:graphicData>
+                </a:graphic>
+                <wp14:sizeRelH relativeFrom="margin">
+                  <wp14:pctWidth>0</wp14:pctWidth>
+                </wp14:sizeRelH>
+                <wp14:sizeRelV relativeFrom="margin">
+                  <wp14:pctHeight>0</wp14:pctHeight>
+                </wp14:sizeRelV>
+              </wp:anchor>
+            </w:drawing>
+          </mc:Choice>
+          <mc:Fallback>
+            <w:pict>
+              <v:shapetype w14:anchorId="728625B5" id="_x0000_t202" coordsize="21600,21600" o:spt="202" path="m,l,21600r21600,l21600,xe">
+                <v:stroke joinstyle="miter"/>
+                <v:path gradientshapeok="t" o:connecttype="rect"/>
+              </v:shapetype>
+              <v:shape id="Text Box 4" o:spid="_x0000_s1026" type="#_x0000_t202" style="position:absolute;margin-left:212.6pt;margin-top:134.95pt;width:157.35pt;height:34.95pt;z-index:251660288;visibility:visible;mso-wrap-style:square;mso-width-percent:0;mso-height-percent:0;mso-wrap-distance-left:9pt;mso-wrap-distance-top:0;mso-wrap-distance-right:9pt;mso-wrap-distance-bottom:0;mso-position-horizontal:absolute;mso-position-horizontal-relative:text;mso-position-vertical:absolute;mso-position-vertical-relative:text;mso-width-percent:0;mso-height-percent:0;mso-width-relative:margin;mso-height-relative:margin;v-text-anchor:top" o:gfxdata="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" fillcolor="white [3201]" strokeweight=".5pt">
+                <v:textbox>
+                  <w:txbxContent>
+                    <w:p>
+                      <w:pPr>
+                        <w:pStyle w:val="Header"/>
+                        <w:rPr>
+                          <w:rFonts w:ascii="Batang" w:eastAsia="Batang" w:hAnsi="Batang"/>
+                          <w:sz w:val="34"/>
+                          <w:szCs w:val="34"/>
+                        </w:rPr>
+                      </w:pPr>
+                      <w:r>
+                        <w:rPr>
+                          <w:rFonts w:ascii="Batang" w:eastAsia="Batang" w:hAnsi="Batang"/>
+                          <w:sz w:val="34"/>
+                          <w:szCs w:val="34"/>
+                          <w:shd w:val="clear" w:color="auto" w:fill="FFFFFF"/>
+                        </w:rPr>
+                        <w:t xml:space="preserve">AllesAngelina    </w:t>
+                      </w:r>
+                    </w:p>
+                    <w:p/>
+                  </w:txbxContent>
+                </v:textbox>
+              </v:shape>
+            </w:pict>
+          </mc:Fallback>
+        </mc:AlternateContent>
+      </w:r>
+      <w:r>
+        <w:rPr>
+          <w:noProof/>
+        </w:rPr>
+        <w:drawing>
+          <wp:anchor distT="0" distB="0" distL="114300" distR="114300" simplePos="0" relativeHeight="251662336" behindDoc="0" locked="0" layoutInCell="1" allowOverlap="1" wp14:anchorId="6B0343D4" wp14:editId="774DFC85">
+            <wp:simplePos x="0" y="0"/>
+            <wp:positionH relativeFrom="column">
+              <wp:posOffset>655409</wp:posOffset>
+            </wp:positionH>
+            <wp:positionV relativeFrom="paragraph">
+              <wp:posOffset>2139507</wp:posOffset>
+            </wp:positionV>
+            <wp:extent cx="1319530" cy="297180"/>
+            <wp:effectExtent l="19050" t="133350" r="33020" b="121920"/>
+            <wp:wrapThrough wrapText="bothSides">
+              <wp:wrapPolygon edited="0">
+                <wp:start x="-651" y="-792"/>
+                <wp:lineTo x="-400" y="13079"/>
+                <wp:lineTo x="603" y="22120"/>
+                <wp:lineTo x="19625" y="22258"/>
+                <wp:lineTo x="19932" y="22010"/>
+                <wp:lineTo x="22080" y="20278"/>
+                <wp:lineTo x="21774" y="5045"/>
+                <wp:lineTo x="21105" y="-11303"/>
+                <wp:lineTo x="15666" y="-12545"/>
+                <wp:lineTo x="1804" y="-2772"/>
+                <wp:lineTo x="-651" y="-792"/>
+              </wp:wrapPolygon>
+            </wp:wrapThrough>
+            <wp:docPr id="5" name="Picture 5"/>
+            <wp:cNvGraphicFramePr>
+              <a:graphicFrameLocks xmlns:a="http://schemas.openxmlformats.org/drawingml/2006/main" noChangeAspect="1"/>
+            </wp:cNvGraphicFramePr>
+            <a:graphic xmlns:a="http://schemas.openxmlformats.org/drawingml/2006/main">
+              <a:graphicData uri="http://schemas.openxmlformats.org/drawingml/2006/picture">
+                <pic:pic xmlns:pic="http://schemas.openxmlformats.org/drawingml/2006/picture">
+                  <pic:nvPicPr>
+                    <pic:cNvPr id="0" name="Picture 3"/>
+                    <pic:cNvPicPr>
+                      <a:picLocks noChangeAspect="1" noChangeArrowheads="1"/>
+                    </pic:cNvPicPr>
+                  </pic:nvPicPr>
+                  <pic:blipFill>
+                    <a:blip r:embed="rId8">
+                      <a:extLst>
+                        <a:ext uri="{28A0092B-C50C-407E-A947-70E740481C1C}">
+                          <a14:useLocalDpi xmlns:a14="http://schemas.microsoft.com/office/drawing/2010/main" val="0"/>
+                        </a:ext>
+                      </a:extLst>
+                    </a:blip>
+                    <a:srcRect/>
+                    <a:stretch>
+                      <a:fillRect/>
+                    </a:stretch>
+                  </pic:blipFill>
+                  <pic:spPr bwMode="auto">
+                    <a:xfrm rot="617725">
+                      <a:off x="0" y="0"/>
+                      <a:ext cx="1319530" cy="297180"/>
+                    </a:xfrm>
+                    <a:prstGeom prst="rect">
+                      <a:avLst/>
+                    </a:prstGeom>
+                    <a:noFill/>
+                    <a:ln>
+                      <a:noFill/>
+                    </a:ln>
+                  </pic:spPr>
+                </pic:pic>
+              </a:graphicData>
+            </a:graphic>
+            <wp14:sizeRelH relativeFrom="margin">
+              <wp14:pctWidth>0</wp14:pctWidth>
+            </wp14:sizeRelH>
+            <wp14:sizeRelV relativeFrom="margin">
+              <wp14:pctHeight>0</wp14:pctHeight>
+            </wp14:sizeRelV>
+          </wp:anchor>
+        </w:drawing>
+      </w:r>
+      <w:r>
+        <w:rPr>
+          <w:noProof/>
+        </w:rPr>
+        <w:drawing>
+          <wp:anchor distT="0" distB="0" distL="114300" distR="114300" simplePos="0" relativeHeight="251661312" behindDoc="0" locked="0" layoutInCell="1" allowOverlap="1" wp14:anchorId="05DD78B9" wp14:editId="1C6D152B">
+            <wp:simplePos x="0" y="0"/>
+            <wp:positionH relativeFrom="column">
+              <wp:posOffset>339858</wp:posOffset>
+            </wp:positionH>
+            <wp:positionV relativeFrom="paragraph">
+              <wp:posOffset>2654078</wp:posOffset>
+            </wp:positionV>
+            <wp:extent cx="2743200" cy="1477645"/>
+            <wp:effectExtent l="0" t="0" r="0" b="8255"/>
+            <wp:wrapThrough wrapText="bothSides">
+              <wp:wrapPolygon edited="0">
+                <wp:start x="0" y="0"/>
+                <wp:lineTo x="0" y="21442"/>
+                <wp:lineTo x="21450" y="21442"/>
+                <wp:lineTo x="21450" y="0"/>
+                <wp:lineTo x="0" y="0"/>
+              </wp:wrapPolygon>
+            </wp:wrapThrough>
+            <wp:docPr id="2" name="Picture 2"/>
+            <wp:cNvGraphicFramePr>
+              <a:graphicFrameLocks xmlns:a="http://schemas.openxmlformats.org/drawingml/2006/main" noChangeAspect="1"/>
+            </wp:cNvGraphicFramePr>
+            <a:graphic xmlns:a="http://schemas.openxmlformats.org/drawingml/2006/main">
+              <a:graphicData uri="http://schemas.openxmlformats.org/drawingml/2006/picture">
+                <pic:pic xmlns:pic="http://schemas.openxmlformats.org/drawingml/2006/picture">
+                  <pic:nvPicPr>
+                    <pic:cNvPr id="0" name="Picture 2"/>
+                    <pic:cNvPicPr>
+                      <a:picLocks noChangeAspect="1" noChangeArrowheads="1"/>
+                    </pic:cNvPicPr>
+                  </pic:nvPicPr>
+                  <pic:blipFill>
+                    <a:blip r:embed="rId9">
+                      <a:extLst>
+                        <a:ext uri="{28A0092B-C50C-407E-A947-70E740481C1C}">
+                          <a14:useLocalDpi xmlns:a14="http://schemas.microsoft.com/office/drawing/2010/main" val="0"/>
+                        </a:ext>
+                      </a:extLst>
+                    </a:blip>
+                    <a:srcRect/>
+                    <a:stretch>
+                      <a:fillRect/>
+                    </a:stretch>
+                  </pic:blipFill>
+                  <pic:spPr bwMode="auto">
+                    <a:xfrm>
+                      <a:off x="0" y="0"/>
+                      <a:ext cx="2743200" cy="1477645"/>
+                    </a:xfrm>
+                    <a:prstGeom prst="rect">
+                      <a:avLst/>
+                    </a:prstGeom>
+                    <a:noFill/>
+                    <a:ln>
+                      <a:noFill/>
+                    </a:ln>
+                  </pic:spPr>
+                </pic:pic>
+              </a:graphicData>
+            </a:graphic>
+          </wp:anchor>
+        </w:drawing>
+      </w:r>
+      <w:r>
+        <w:rPr>
+          <w:noProof/>
+        </w:rPr>
+        <w:t xml:space="preserve">                                                     </w:t>
+      </w:r>
+      <w:r>
+        <w:rPr>
+          <w:noProof/>
+        </w:rPr>
+        <w:t xml:space="preserve">AllesAngelina \ alles an gel ina \ al-les-an-juh-lee-nuh \ n (2015) 1:Alles in german means everything 2: Angelina is an american high schooler expanding her American borders </w:t>
+      </w:r>
+      <w:bookmarkStart w:id="0" w:name="_GoBack"/>
+      <w:bookmarkEnd w:id="0"/>
+      <w:r>
+        <w:rPr>
+          <w:noProof/>
+        </w:rPr>
+        <w:drawing>
+          <wp:inline distT="0" distB="0" distL="0" distR="0">
+            <wp:extent cx="5943600" cy="1158875"/>
+            <wp:effectExtent l="0" t="0" r="0" b="3175"/>
+            <wp:docPr id="8" name="Picture 8"/>
+            <wp:cNvGraphicFramePr>
+              <a:graphicFrameLocks xmlns:a="http://schemas.openxmlformats.org/drawingml/2006/main" noChangeAspect="1"/>
+            </wp:cNvGraphicFramePr>
+            <a:graphic xmlns:a="http://schemas.openxmlformats.org/drawingml/2006/main">
+              <a:graphicData uri="http://schemas.openxmlformats.org/drawingml/2006/picture">
+                <pic:pic xmlns:pic="http://schemas.openxmlformats.org/drawingml/2006/picture">
+                  <pic:nvPicPr>
+                    <pic:cNvPr id="0" name="Picture 6"/>
+                    <pic:cNvPicPr>
+                      <a:picLocks noChangeAspect="1" noChangeArrowheads="1"/>
+                    </pic:cNvPicPr>
+                  </pic:nvPicPr>
+                  <pic:blipFill>
+                    <a:blip r:embed="rId10">
+                      <a:extLst>
+                        <a:ext uri="{28A0092B-C50C-407E-A947-70E740481C1C}">
+                          <a14:useLocalDpi xmlns:a14="http://schemas.microsoft.com/office/drawing/2010/main" val="0"/>
+                        </a:ext>
+                      </a:extLst>
+                    </a:blip>
+                    <a:srcRect/>
+                    <a:stretch>
+                      <a:fillRect/>
+                    </a:stretch>
+                  </pic:blipFill>
+                  <pic:spPr bwMode="auto">
+                    <a:xfrm>
+                      <a:off x="0" y="0"/>
+                      <a:ext cx="5943600" cy="1158875"/>
                     </a:xfrm>
                     <a:prstGeom prst="rect">
                       <a:avLst/>
@@ -131,12 +504,7 @@
       </w:r>
     </w:p>
     <w:sectPr>
-      <w:headerReference w:type="even" r:id="rId8"/>
-      <w:headerReference w:type="default" r:id="rId9"/>
-      <w:footerReference w:type="even" r:id="rId10"/>
-      <w:footerReference w:type="default" r:id="rId11"/>
-      <w:headerReference w:type="first" r:id="rId12"/>
-      <w:footerReference w:type="first" r:id="rId13"/>
+      <w:headerReference w:type="default" r:id="rId11"/>
       <w:pgSz w:w="12240" w:h="15840"/>
       <w:pgMar w:top="1440" w:right="1440" w:bottom="1440" w:left="1440" w:header="720" w:footer="720" w:gutter="0"/>
       <w:cols w:space="720"/>
@@ -171,36 +539,6 @@
 </w:endnotes>
 </file>
 
-<file path=word/footer1.xml><?xml version="1.0" encoding="utf-8"?>
-<w:ftr xmlns:wpc="http://schemas.microsoft.com/office/word/2010/wordprocessingCanvas" xmlns:mc="http://schemas.openxmlformats.org/markup-compatibility/2006" xmlns:o="urn:schemas-microsoft-com:office:office" xmlns:r="http://schemas.openxmlformats.org/officeDocument/2006/relationships" xmlns:m="http://schemas.openxmlformats.org/officeDocument/2006/math" xmlns:v="urn:schemas-microsoft-com:vml" xmlns:wp14="http://schemas.microsoft.com/office/word/2010/wordprocessingDrawing" xmlns:wp="http://schemas.openxmlformats.org/drawingml/2006/wordprocessingDrawing" xmlns:w10="urn:schemas-microsoft-com:office:word" xmlns:w="http://schemas.openxmlformats.org/wordprocessingml/2006/main" xmlns:w14="http://schemas.microsoft.com/office/word/2010/wordml" xmlns:w15="http://schemas.microsoft.com/office/word/2012/wordml" xmlns:wpg="http://schemas.microsoft.com/office/word/2010/wordprocessingGroup" xmlns:wpi="http://schemas.microsoft.com/office/word/2010/wordprocessingInk" xmlns:wne="http://schemas.microsoft.com/office/word/2006/wordml" xmlns:wps="http://schemas.microsoft.com/office/word/2010/wordprocessingShape" mc:Ignorable="w14 w15 wp14">
-  <w:p>
-    <w:pPr>
-      <w:pStyle w:val="Footer"/>
-    </w:pPr>
-  </w:p>
-</w:ftr>
-</file>
-
-<file path=word/footer2.xml><?xml version="1.0" encoding="utf-8"?>
-<w:ftr xmlns:wpc="http://schemas.microsoft.com/office/word/2010/wordprocessingCanvas" xmlns:mc="http://schemas.openxmlformats.org/markup-compatibility/2006" xmlns:o="urn:schemas-microsoft-com:office:office" xmlns:r="http://schemas.openxmlformats.org/officeDocument/2006/relationships" xmlns:m="http://schemas.openxmlformats.org/officeDocument/2006/math" xmlns:v="urn:schemas-microsoft-com:vml" xmlns:wp14="http://schemas.microsoft.com/office/word/2010/wordprocessingDrawing" xmlns:wp="http://schemas.openxmlformats.org/drawingml/2006/wordprocessingDrawing" xmlns:w10="urn:schemas-microsoft-com:office:word" xmlns:w="http://schemas.openxmlformats.org/wordprocessingml/2006/main" xmlns:w14="http://schemas.microsoft.com/office/word/2010/wordml" xmlns:w15="http://schemas.microsoft.com/office/word/2012/wordml" xmlns:wpg="http://schemas.microsoft.com/office/word/2010/wordprocessingGroup" xmlns:wpi="http://schemas.microsoft.com/office/word/2010/wordprocessingInk" xmlns:wne="http://schemas.microsoft.com/office/word/2006/wordml" xmlns:wps="http://schemas.microsoft.com/office/word/2010/wordprocessingShape" mc:Ignorable="w14 w15 wp14">
-  <w:p>
-    <w:pPr>
-      <w:pStyle w:val="Footer"/>
-    </w:pPr>
-  </w:p>
-</w:ftr>
-</file>
-
-<file path=word/footer3.xml><?xml version="1.0" encoding="utf-8"?>
-<w:ftr xmlns:wpc="http://schemas.microsoft.com/office/word/2010/wordprocessingCanvas" xmlns:mc="http://schemas.openxmlformats.org/markup-compatibility/2006" xmlns:o="urn:schemas-microsoft-com:office:office" xmlns:r="http://schemas.openxmlformats.org/officeDocument/2006/relationships" xmlns:m="http://schemas.openxmlformats.org/officeDocument/2006/math" xmlns:v="urn:schemas-microsoft-com:vml" xmlns:wp14="http://schemas.microsoft.com/office/word/2010/wordprocessingDrawing" xmlns:wp="http://schemas.openxmlformats.org/drawingml/2006/wordprocessingDrawing" xmlns:w10="urn:schemas-microsoft-com:office:word" xmlns:w="http://schemas.openxmlformats.org/wordprocessingml/2006/main" xmlns:w14="http://schemas.microsoft.com/office/word/2010/wordml" xmlns:w15="http://schemas.microsoft.com/office/word/2012/wordml" xmlns:wpg="http://schemas.microsoft.com/office/word/2010/wordprocessingGroup" xmlns:wpi="http://schemas.microsoft.com/office/word/2010/wordprocessingInk" xmlns:wne="http://schemas.microsoft.com/office/word/2006/wordml" xmlns:wps="http://schemas.microsoft.com/office/word/2010/wordprocessingShape" mc:Ignorable="w14 w15 wp14">
-  <w:p>
-    <w:pPr>
-      <w:pStyle w:val="Footer"/>
-    </w:pPr>
-  </w:p>
-</w:ftr>
-</file>
-
 <file path=word/footnotes.xml><?xml version="1.0" encoding="utf-8"?>
 <w:footnotes xmlns:wpc="http://schemas.microsoft.com/office/word/2010/wordprocessingCanvas" xmlns:mc="http://schemas.openxmlformats.org/markup-compatibility/2006" xmlns:o="urn:schemas-microsoft-com:office:office" xmlns:r="http://schemas.openxmlformats.org/officeDocument/2006/relationships" xmlns:m="http://schemas.openxmlformats.org/officeDocument/2006/math" xmlns:v="urn:schemas-microsoft-com:vml" xmlns:wp14="http://schemas.microsoft.com/office/word/2010/wordprocessingDrawing" xmlns:wp="http://schemas.openxmlformats.org/drawingml/2006/wordprocessingDrawing" xmlns:w10="urn:schemas-microsoft-com:office:word" xmlns:w="http://schemas.openxmlformats.org/wordprocessingml/2006/main" xmlns:w14="http://schemas.microsoft.com/office/word/2010/wordml" xmlns:w15="http://schemas.microsoft.com/office/word/2012/wordml" xmlns:wpg="http://schemas.microsoft.com/office/word/2010/wordprocessingGroup" xmlns:wpi="http://schemas.microsoft.com/office/word/2010/wordprocessingInk" xmlns:wne="http://schemas.microsoft.com/office/word/2006/wordml" xmlns:wps="http://schemas.microsoft.com/office/word/2010/wordprocessingShape" mc:Ignorable="w14 w15 wp14">
   <w:footnote w:type="separator" w:id="-1">
@@ -232,16 +570,6 @@
     <w:pPr>
       <w:pStyle w:val="Header"/>
     </w:pPr>
-  </w:p>
-</w:hdr>
-</file>
-
-<file path=word/header2.xml><?xml version="1.0" encoding="utf-8"?>
-<w:hdr xmlns:wpc="http://schemas.microsoft.com/office/word/2010/wordprocessingCanvas" xmlns:mc="http://schemas.openxmlformats.org/markup-compatibility/2006" xmlns:o="urn:schemas-microsoft-com:office:office" xmlns:r="http://schemas.openxmlformats.org/officeDocument/2006/relationships" xmlns:m="http://schemas.openxmlformats.org/officeDocument/2006/math" xmlns:v="urn:schemas-microsoft-com:vml" xmlns:wp14="http://schemas.microsoft.com/office/word/2010/wordprocessingDrawing" xmlns:wp="http://schemas.openxmlformats.org/drawingml/2006/wordprocessingDrawing" xmlns:w10="urn:schemas-microsoft-com:office:word" xmlns:w="http://schemas.openxmlformats.org/wordprocessingml/2006/main" xmlns:w14="http://schemas.microsoft.com/office/word/2010/wordml" xmlns:w15="http://schemas.microsoft.com/office/word/2012/wordml" xmlns:wpg="http://schemas.microsoft.com/office/word/2010/wordprocessingGroup" xmlns:wpi="http://schemas.microsoft.com/office/word/2010/wordprocessingInk" xmlns:wne="http://schemas.microsoft.com/office/word/2006/wordml" xmlns:wps="http://schemas.microsoft.com/office/word/2010/wordprocessingShape" mc:Ignorable="w14 w15 wp14">
-  <w:p>
-    <w:pPr>
-      <w:pStyle w:val="Header"/>
-    </w:pPr>
     <w:r>
       <w:t>Powering global relationships</w:t>
     </w:r>
@@ -251,26 +579,59 @@
       <w:pStyle w:val="Header"/>
     </w:pPr>
     <w:r>
-      <w:t xml:space="preserve">Powering global </w:t>
-    </w:r>
-    <w:r>
-      <w:t>citizenship</w:t>
-    </w:r>
-    <w:bookmarkStart w:id="0" w:name="_GoBack"/>
-    <w:bookmarkEnd w:id="0"/>
-    <w:r>
-      <w:t xml:space="preserve"> </w:t>
+      <w:t xml:space="preserve">Powering global citizenship </w:t>
     </w:r>
   </w:p>
-</w:hdr>
-</file>
-
-<file path=word/header3.xml><?xml version="1.0" encoding="utf-8"?>
-<w:hdr xmlns:wpc="http://schemas.microsoft.com/office/word/2010/wordprocessingCanvas" xmlns:mc="http://schemas.openxmlformats.org/markup-compatibility/2006" xmlns:o="urn:schemas-microsoft-com:office:office" xmlns:r="http://schemas.openxmlformats.org/officeDocument/2006/relationships" xmlns:m="http://schemas.openxmlformats.org/officeDocument/2006/math" xmlns:v="urn:schemas-microsoft-com:vml" xmlns:wp14="http://schemas.microsoft.com/office/word/2010/wordprocessingDrawing" xmlns:wp="http://schemas.openxmlformats.org/drawingml/2006/wordprocessingDrawing" xmlns:w10="urn:schemas-microsoft-com:office:word" xmlns:w="http://schemas.openxmlformats.org/wordprocessingml/2006/main" xmlns:w14="http://schemas.microsoft.com/office/word/2010/wordml" xmlns:w15="http://schemas.microsoft.com/office/word/2012/wordml" xmlns:wpg="http://schemas.microsoft.com/office/word/2010/wordprocessingGroup" xmlns:wpi="http://schemas.microsoft.com/office/word/2010/wordprocessingInk" xmlns:wne="http://schemas.microsoft.com/office/word/2006/wordml" xmlns:wps="http://schemas.microsoft.com/office/word/2010/wordprocessingShape" mc:Ignorable="w14 w15 wp14">
   <w:p>
     <w:pPr>
       <w:pStyle w:val="Header"/>
     </w:pPr>
+    <w:proofErr w:type="spellStart"/>
+    <w:proofErr w:type="gramStart"/>
+    <w:r>
+      <w:t>all·</w:t>
+    </w:r>
+    <w:proofErr w:type="gramEnd"/>
+    <w:r>
+      <w:t>es·an·gel·ina</w:t>
+    </w:r>
+    <w:proofErr w:type="spellEnd"/>
+    <w:r>
+      <w:t xml:space="preserve"> (noun) </w:t>
+    </w:r>
+    <w:proofErr w:type="spellStart"/>
+    <w:r>
+      <w:t>welocme</w:t>
+    </w:r>
+    <w:proofErr w:type="spellEnd"/>
+    <w:r>
+      <w:t xml:space="preserve"> to my website</w:t>
+    </w:r>
+  </w:p>
+  <w:p>
+    <w:pPr>
+      <w:pStyle w:val="Header"/>
+    </w:pPr>
+  </w:p>
+  <w:p>
+    <w:pPr>
+      <w:pStyle w:val="Header"/>
+      <w:rPr>
+        <w:rFonts w:ascii="Batang" w:eastAsia="Batang" w:hAnsi="Batang"/>
+        <w:sz w:val="44"/>
+        <w:szCs w:val="44"/>
+      </w:rPr>
+    </w:pPr>
+    <w:r>
+      <w:rPr>
+        <w:rFonts w:ascii="Batang" w:eastAsia="Batang" w:hAnsi="Batang"/>
+        <w:color w:val="222222"/>
+        <w:sz w:val="44"/>
+        <w:szCs w:val="44"/>
+        <w:shd w:val="clear" w:color="auto" w:fill="FFFFFF"/>
+      </w:rPr>
+      <w:t>AllesAngelina</w:t>
+    </w:r>
   </w:p>
 </w:hdr>
 </file>

</xml_diff>